<commit_message>
Subo el código LaTeX para realizar los cambios
</commit_message>
<xml_diff>
--- a/DGR/ParteRequisitos/Lista de requisitos.docx
+++ b/DGR/ParteRequisitos/Lista de requisitos.docx
@@ -121,9 +121,10 @@
     </w:p>
     <w:p>
       <w:pPr>
+        <w:pStyle w:val="Prrafodelista"/>
         <w:numPr>
           <w:ilvl w:val="0"/>
-          <w:numId w:val="3"/>
+          <w:numId w:val="24"/>
         </w:numPr>
         <w:rPr>
           <w:rFonts w:ascii="Verdana" w:eastAsia="Verdana" w:hAnsi="Verdana" w:cs="Verdana"/>
@@ -3300,14 +3301,7 @@
           <w:rFonts w:ascii="Verdana" w:eastAsia="Verdana" w:hAnsi="Verdana" w:cs="Verdana"/>
           <w:b/>
         </w:rPr>
-        <w:t xml:space="preserve">7 </w:t>
-      </w:r>
-      <w:r>
-        <w:rPr>
-          <w:rFonts w:ascii="Verdana" w:eastAsia="Verdana" w:hAnsi="Verdana" w:cs="Verdana"/>
-          <w:b/>
-        </w:rPr>
-        <w:t>REQUISITOS NO FUNCIONALES</w:t>
+        <w:t>7 REQUISITOS NO FUNCIONALES</w:t>
       </w:r>
     </w:p>
     <w:p/>
@@ -4934,6 +4928,119 @@
     </w:lvl>
   </w:abstractNum>
   <w:abstractNum w:abstractNumId="11" w15:restartNumberingAfterBreak="0">
+    <w:nsid w:val="32F2209D"/>
+    <w:multiLevelType w:val="hybridMultilevel"/>
+    <w:tmpl w:val="DD52238C"/>
+    <w:lvl w:ilvl="0" w:tplc="04090001">
+      <w:start w:val="1"/>
+      <w:numFmt w:val="bullet"/>
+      <w:lvlText w:val=""/>
+      <w:lvlJc w:val="left"/>
+      <w:pPr>
+        <w:ind w:left="720" w:hanging="360"/>
+      </w:pPr>
+      <w:rPr>
+        <w:rFonts w:ascii="Symbol" w:hAnsi="Symbol" w:hint="default"/>
+      </w:rPr>
+    </w:lvl>
+    <w:lvl w:ilvl="1" w:tplc="04090003" w:tentative="1">
+      <w:start w:val="1"/>
+      <w:numFmt w:val="bullet"/>
+      <w:lvlText w:val="o"/>
+      <w:lvlJc w:val="left"/>
+      <w:pPr>
+        <w:ind w:left="1440" w:hanging="360"/>
+      </w:pPr>
+      <w:rPr>
+        <w:rFonts w:ascii="Courier New" w:hAnsi="Courier New" w:cs="Courier New" w:hint="default"/>
+      </w:rPr>
+    </w:lvl>
+    <w:lvl w:ilvl="2" w:tplc="04090005" w:tentative="1">
+      <w:start w:val="1"/>
+      <w:numFmt w:val="bullet"/>
+      <w:lvlText w:val=""/>
+      <w:lvlJc w:val="left"/>
+      <w:pPr>
+        <w:ind w:left="2160" w:hanging="360"/>
+      </w:pPr>
+      <w:rPr>
+        <w:rFonts w:ascii="Wingdings" w:hAnsi="Wingdings" w:hint="default"/>
+      </w:rPr>
+    </w:lvl>
+    <w:lvl w:ilvl="3" w:tplc="04090001" w:tentative="1">
+      <w:start w:val="1"/>
+      <w:numFmt w:val="bullet"/>
+      <w:lvlText w:val=""/>
+      <w:lvlJc w:val="left"/>
+      <w:pPr>
+        <w:ind w:left="2880" w:hanging="360"/>
+      </w:pPr>
+      <w:rPr>
+        <w:rFonts w:ascii="Symbol" w:hAnsi="Symbol" w:hint="default"/>
+      </w:rPr>
+    </w:lvl>
+    <w:lvl w:ilvl="4" w:tplc="04090003" w:tentative="1">
+      <w:start w:val="1"/>
+      <w:numFmt w:val="bullet"/>
+      <w:lvlText w:val="o"/>
+      <w:lvlJc w:val="left"/>
+      <w:pPr>
+        <w:ind w:left="3600" w:hanging="360"/>
+      </w:pPr>
+      <w:rPr>
+        <w:rFonts w:ascii="Courier New" w:hAnsi="Courier New" w:cs="Courier New" w:hint="default"/>
+      </w:rPr>
+    </w:lvl>
+    <w:lvl w:ilvl="5" w:tplc="04090005" w:tentative="1">
+      <w:start w:val="1"/>
+      <w:numFmt w:val="bullet"/>
+      <w:lvlText w:val=""/>
+      <w:lvlJc w:val="left"/>
+      <w:pPr>
+        <w:ind w:left="4320" w:hanging="360"/>
+      </w:pPr>
+      <w:rPr>
+        <w:rFonts w:ascii="Wingdings" w:hAnsi="Wingdings" w:hint="default"/>
+      </w:rPr>
+    </w:lvl>
+    <w:lvl w:ilvl="6" w:tplc="04090001" w:tentative="1">
+      <w:start w:val="1"/>
+      <w:numFmt w:val="bullet"/>
+      <w:lvlText w:val=""/>
+      <w:lvlJc w:val="left"/>
+      <w:pPr>
+        <w:ind w:left="5040" w:hanging="360"/>
+      </w:pPr>
+      <w:rPr>
+        <w:rFonts w:ascii="Symbol" w:hAnsi="Symbol" w:hint="default"/>
+      </w:rPr>
+    </w:lvl>
+    <w:lvl w:ilvl="7" w:tplc="04090003" w:tentative="1">
+      <w:start w:val="1"/>
+      <w:numFmt w:val="bullet"/>
+      <w:lvlText w:val="o"/>
+      <w:lvlJc w:val="left"/>
+      <w:pPr>
+        <w:ind w:left="5760" w:hanging="360"/>
+      </w:pPr>
+      <w:rPr>
+        <w:rFonts w:ascii="Courier New" w:hAnsi="Courier New" w:cs="Courier New" w:hint="default"/>
+      </w:rPr>
+    </w:lvl>
+    <w:lvl w:ilvl="8" w:tplc="04090005" w:tentative="1">
+      <w:start w:val="1"/>
+      <w:numFmt w:val="bullet"/>
+      <w:lvlText w:val=""/>
+      <w:lvlJc w:val="left"/>
+      <w:pPr>
+        <w:ind w:left="6480" w:hanging="360"/>
+      </w:pPr>
+      <w:rPr>
+        <w:rFonts w:ascii="Wingdings" w:hAnsi="Wingdings" w:hint="default"/>
+      </w:rPr>
+    </w:lvl>
+  </w:abstractNum>
+  <w:abstractNum w:abstractNumId="12" w15:restartNumberingAfterBreak="0">
     <w:nsid w:val="41D834E8"/>
     <w:multiLevelType w:val="multilevel"/>
     <w:tmpl w:val="CF7EC43A"/>
@@ -5046,7 +5153,7 @@
       </w:rPr>
     </w:lvl>
   </w:abstractNum>
-  <w:abstractNum w:abstractNumId="12" w15:restartNumberingAfterBreak="0">
+  <w:abstractNum w:abstractNumId="13" w15:restartNumberingAfterBreak="0">
     <w:nsid w:val="485C4391"/>
     <w:multiLevelType w:val="multilevel"/>
     <w:tmpl w:val="A9B653DC"/>
@@ -5159,7 +5266,7 @@
       </w:rPr>
     </w:lvl>
   </w:abstractNum>
-  <w:abstractNum w:abstractNumId="13" w15:restartNumberingAfterBreak="0">
+  <w:abstractNum w:abstractNumId="14" w15:restartNumberingAfterBreak="0">
     <w:nsid w:val="56A3609F"/>
     <w:multiLevelType w:val="multilevel"/>
     <w:tmpl w:val="DF88E484"/>
@@ -5272,7 +5379,7 @@
       </w:rPr>
     </w:lvl>
   </w:abstractNum>
-  <w:abstractNum w:abstractNumId="14" w15:restartNumberingAfterBreak="0">
+  <w:abstractNum w:abstractNumId="15" w15:restartNumberingAfterBreak="0">
     <w:nsid w:val="57C909D6"/>
     <w:multiLevelType w:val="multilevel"/>
     <w:tmpl w:val="2968C7B2"/>
@@ -5385,7 +5492,7 @@
       </w:rPr>
     </w:lvl>
   </w:abstractNum>
-  <w:abstractNum w:abstractNumId="15" w15:restartNumberingAfterBreak="0">
+  <w:abstractNum w:abstractNumId="16" w15:restartNumberingAfterBreak="0">
     <w:nsid w:val="5A263BB5"/>
     <w:multiLevelType w:val="multilevel"/>
     <w:tmpl w:val="9B128088"/>
@@ -5498,7 +5605,7 @@
       </w:rPr>
     </w:lvl>
   </w:abstractNum>
-  <w:abstractNum w:abstractNumId="16" w15:restartNumberingAfterBreak="0">
+  <w:abstractNum w:abstractNumId="17" w15:restartNumberingAfterBreak="0">
     <w:nsid w:val="64F25AF3"/>
     <w:multiLevelType w:val="multilevel"/>
     <w:tmpl w:val="C3366B80"/>
@@ -5611,7 +5718,7 @@
       </w:rPr>
     </w:lvl>
   </w:abstractNum>
-  <w:abstractNum w:abstractNumId="17" w15:restartNumberingAfterBreak="0">
+  <w:abstractNum w:abstractNumId="18" w15:restartNumberingAfterBreak="0">
     <w:nsid w:val="6CDE4A70"/>
     <w:multiLevelType w:val="multilevel"/>
     <w:tmpl w:val="F20A0150"/>
@@ -5724,7 +5831,7 @@
       </w:rPr>
     </w:lvl>
   </w:abstractNum>
-  <w:abstractNum w:abstractNumId="18" w15:restartNumberingAfterBreak="0">
+  <w:abstractNum w:abstractNumId="19" w15:restartNumberingAfterBreak="0">
     <w:nsid w:val="7395758A"/>
     <w:multiLevelType w:val="multilevel"/>
     <w:tmpl w:val="0930BD18"/>
@@ -5837,7 +5944,7 @@
       </w:rPr>
     </w:lvl>
   </w:abstractNum>
-  <w:abstractNum w:abstractNumId="19" w15:restartNumberingAfterBreak="0">
+  <w:abstractNum w:abstractNumId="20" w15:restartNumberingAfterBreak="0">
     <w:nsid w:val="73F72D5D"/>
     <w:multiLevelType w:val="multilevel"/>
     <w:tmpl w:val="057497F8"/>
@@ -5950,7 +6057,7 @@
       </w:rPr>
     </w:lvl>
   </w:abstractNum>
-  <w:abstractNum w:abstractNumId="20" w15:restartNumberingAfterBreak="0">
+  <w:abstractNum w:abstractNumId="21" w15:restartNumberingAfterBreak="0">
     <w:nsid w:val="7EF424DA"/>
     <w:multiLevelType w:val="multilevel"/>
     <w:tmpl w:val="D436BE28"/>
@@ -6063,7 +6170,7 @@
       </w:rPr>
     </w:lvl>
   </w:abstractNum>
-  <w:abstractNum w:abstractNumId="21" w15:restartNumberingAfterBreak="0">
+  <w:abstractNum w:abstractNumId="22" w15:restartNumberingAfterBreak="0">
     <w:nsid w:val="7F274BFB"/>
     <w:multiLevelType w:val="multilevel"/>
     <w:tmpl w:val="2F52CEC6"/>
@@ -6176,7 +6283,7 @@
       </w:rPr>
     </w:lvl>
   </w:abstractNum>
-  <w:abstractNum w:abstractNumId="22" w15:restartNumberingAfterBreak="0">
+  <w:abstractNum w:abstractNumId="23" w15:restartNumberingAfterBreak="0">
     <w:nsid w:val="7F356F72"/>
     <w:multiLevelType w:val="multilevel"/>
     <w:tmpl w:val="6DB63858"/>
@@ -6296,49 +6403,49 @@
     <w:abstractNumId w:val="1"/>
   </w:num>
   <w:num w:numId="3" w16cid:durableId="1093087801">
-    <w:abstractNumId w:val="20"/>
+    <w:abstractNumId w:val="21"/>
   </w:num>
   <w:num w:numId="4" w16cid:durableId="157235416">
-    <w:abstractNumId w:val="12"/>
+    <w:abstractNumId w:val="13"/>
   </w:num>
   <w:num w:numId="5" w16cid:durableId="1045906734">
     <w:abstractNumId w:val="3"/>
   </w:num>
   <w:num w:numId="6" w16cid:durableId="1031762498">
-    <w:abstractNumId w:val="15"/>
+    <w:abstractNumId w:val="16"/>
   </w:num>
   <w:num w:numId="7" w16cid:durableId="356270988">
     <w:abstractNumId w:val="8"/>
   </w:num>
   <w:num w:numId="8" w16cid:durableId="972751555">
-    <w:abstractNumId w:val="14"/>
+    <w:abstractNumId w:val="15"/>
   </w:num>
   <w:num w:numId="9" w16cid:durableId="709573854">
     <w:abstractNumId w:val="0"/>
   </w:num>
   <w:num w:numId="10" w16cid:durableId="1693917400">
-    <w:abstractNumId w:val="19"/>
+    <w:abstractNumId w:val="20"/>
   </w:num>
   <w:num w:numId="11" w16cid:durableId="1969972268">
-    <w:abstractNumId w:val="21"/>
+    <w:abstractNumId w:val="22"/>
   </w:num>
   <w:num w:numId="12" w16cid:durableId="425421057">
-    <w:abstractNumId w:val="22"/>
+    <w:abstractNumId w:val="23"/>
   </w:num>
   <w:num w:numId="13" w16cid:durableId="1514951763">
-    <w:abstractNumId w:val="17"/>
+    <w:abstractNumId w:val="18"/>
   </w:num>
   <w:num w:numId="14" w16cid:durableId="796919147">
     <w:abstractNumId w:val="7"/>
   </w:num>
   <w:num w:numId="15" w16cid:durableId="1909725299">
-    <w:abstractNumId w:val="16"/>
+    <w:abstractNumId w:val="17"/>
   </w:num>
   <w:num w:numId="16" w16cid:durableId="1493329794">
     <w:abstractNumId w:val="4"/>
   </w:num>
   <w:num w:numId="17" w16cid:durableId="75325253">
-    <w:abstractNumId w:val="13"/>
+    <w:abstractNumId w:val="14"/>
   </w:num>
   <w:num w:numId="18" w16cid:durableId="1088581935">
     <w:abstractNumId w:val="9"/>
@@ -6347,7 +6454,7 @@
     <w:abstractNumId w:val="10"/>
   </w:num>
   <w:num w:numId="20" w16cid:durableId="1799567137">
-    <w:abstractNumId w:val="18"/>
+    <w:abstractNumId w:val="19"/>
   </w:num>
   <w:num w:numId="21" w16cid:durableId="524945889">
     <w:abstractNumId w:val="2"/>
@@ -6356,6 +6463,9 @@
     <w:abstractNumId w:val="5"/>
   </w:num>
   <w:num w:numId="23" w16cid:durableId="337510548">
+    <w:abstractNumId w:val="12"/>
+  </w:num>
+  <w:num w:numId="24" w16cid:durableId="474183825">
     <w:abstractNumId w:val="11"/>
   </w:num>
 </w:numbering>
@@ -6979,6 +7089,17 @@
       <w:szCs w:val="16"/>
     </w:rPr>
   </w:style>
+  <w:style w:type="paragraph" w:styleId="Prrafodelista">
+    <w:name w:val="List Paragraph"/>
+    <w:basedOn w:val="Normal"/>
+    <w:uiPriority w:val="34"/>
+    <w:qFormat/>
+    <w:rsid w:val="00B02CD7"/>
+    <w:pPr>
+      <w:ind w:left="720"/>
+      <w:contextualSpacing/>
+    </w:pPr>
+  </w:style>
 </w:styles>
 </file>
 

</xml_diff>